<commit_message>
Created end user survey, started stylising the proposal
</commit_message>
<xml_diff>
--- a/Record of Progress.docx
+++ b/Record of Progress.docx
@@ -482,9 +482,70 @@
               <w:lastRenderedPageBreak/>
               <w:t>Any gender, age from 8-16 likes computers etc….</w:t>
             </w:r>
+          </w:p>
+        </w:tc>
+      </w:tr>
+      <w:tr>
+        <w:tc>
+          <w:tcPr>
+            <w:tcW w:w="2263" w:type="dxa"/>
+          </w:tcPr>
+          <w:p>
+            <w:r>
+              <w:lastRenderedPageBreak/>
+              <w:t>21/09/2017</w:t>
+            </w:r>
+          </w:p>
+        </w:tc>
+        <w:tc>
+          <w:tcPr>
+            <w:tcW w:w="5245" w:type="dxa"/>
+          </w:tcPr>
+          <w:p>
+            <w:r>
+              <w:t>Started creating the end user survey</w:t>
+            </w:r>
+          </w:p>
+        </w:tc>
+        <w:tc>
+          <w:tcPr>
+            <w:tcW w:w="6440" w:type="dxa"/>
+          </w:tcPr>
+          <w:p>
+            <w:r>
+              <w:t>Not completed</w:t>
+            </w:r>
+          </w:p>
+        </w:tc>
+      </w:tr>
+      <w:tr>
+        <w:tc>
+          <w:tcPr>
+            <w:tcW w:w="2263" w:type="dxa"/>
+          </w:tcPr>
+          <w:p>
+            <w:r>
+              <w:t>25/09/2017</w:t>
+            </w:r>
+          </w:p>
+        </w:tc>
+        <w:tc>
+          <w:tcPr>
+            <w:tcW w:w="5245" w:type="dxa"/>
+          </w:tcPr>
+          <w:p>
+            <w:r>
+              <w:t>Finished making end user survey</w:t>
+            </w:r>
             <w:bookmarkStart w:id="0" w:name="_GoBack"/>
             <w:bookmarkEnd w:id="0"/>
           </w:p>
+        </w:tc>
+        <w:tc>
+          <w:tcPr>
+            <w:tcW w:w="6440" w:type="dxa"/>
+          </w:tcPr>
+          <w:p/>
         </w:tc>
       </w:tr>
     </w:tbl>

</xml_diff>

<commit_message>
added styles and notes to docuentation file
</commit_message>
<xml_diff>
--- a/Record of Progress.docx
+++ b/Record of Progress.docx
@@ -1,6 +1,6 @@
 
 <file path=word/document.xml><?xml version="1.0" encoding="utf-8"?>
-<w:document xmlns:wpc="http://schemas.microsoft.com/office/word/2010/wordprocessingCanvas" xmlns:cx="http://schemas.microsoft.com/office/drawing/2014/chartex" xmlns:cx1="http://schemas.microsoft.com/office/drawing/2015/9/8/chartex" xmlns:mc="http://schemas.openxmlformats.org/markup-compatibility/2006" xmlns:o="urn:schemas-microsoft-com:office:office" xmlns:r="http://schemas.openxmlformats.org/officeDocument/2006/relationships" xmlns:m="http://schemas.openxmlformats.org/officeDocument/2006/math" xmlns:v="urn:schemas-microsoft-com:vml" xmlns:wp14="http://schemas.microsoft.com/office/word/2010/wordprocessingDrawing" xmlns:wp="http://schemas.openxmlformats.org/drawingml/2006/wordprocessingDrawing" xmlns:w10="urn:schemas-microsoft-com:office:word" xmlns:w="http://schemas.openxmlformats.org/wordprocessingml/2006/main" xmlns:w14="http://schemas.microsoft.com/office/word/2010/wordml" xmlns:w15="http://schemas.microsoft.com/office/word/2012/wordml" xmlns:w16se="http://schemas.microsoft.com/office/word/2015/wordml/symex" xmlns:wpg="http://schemas.microsoft.com/office/word/2010/wordprocessingGroup" xmlns:wpi="http://schemas.microsoft.com/office/word/2010/wordprocessingInk" xmlns:wne="http://schemas.microsoft.com/office/word/2006/wordml" xmlns:wps="http://schemas.microsoft.com/office/word/2010/wordprocessingShape" mc:Ignorable="w14 w15 w16se wp14">
+<w:document xmlns:wpc="http://schemas.microsoft.com/office/word/2010/wordprocessingCanvas" xmlns:cx="http://schemas.microsoft.com/office/drawing/2014/chartex" xmlns:cx1="http://schemas.microsoft.com/office/drawing/2015/9/8/chartex" xmlns:cx2="http://schemas.microsoft.com/office/drawing/2015/10/21/chartex" xmlns:cx3="http://schemas.microsoft.com/office/drawing/2016/5/9/chartex" xmlns:cx4="http://schemas.microsoft.com/office/drawing/2016/5/10/chartex" xmlns:cx5="http://schemas.microsoft.com/office/drawing/2016/5/11/chartex" xmlns:cx6="http://schemas.microsoft.com/office/drawing/2016/5/12/chartex" xmlns:cx7="http://schemas.microsoft.com/office/drawing/2016/5/13/chartex" xmlns:cx8="http://schemas.microsoft.com/office/drawing/2016/5/14/chartex" xmlns:mc="http://schemas.openxmlformats.org/markup-compatibility/2006" xmlns:aink="http://schemas.microsoft.com/office/drawing/2016/ink" xmlns:am3d="http://schemas.microsoft.com/office/drawing/2017/model3d" xmlns:o="urn:schemas-microsoft-com:office:office" xmlns:r="http://schemas.openxmlformats.org/officeDocument/2006/relationships" xmlns:m="http://schemas.openxmlformats.org/officeDocument/2006/math" xmlns:v="urn:schemas-microsoft-com:vml" xmlns:wp14="http://schemas.microsoft.com/office/word/2010/wordprocessingDrawing" xmlns:wp="http://schemas.openxmlformats.org/drawingml/2006/wordprocessingDrawing" xmlns:w10="urn:schemas-microsoft-com:office:word" xmlns:w="http://schemas.openxmlformats.org/wordprocessingml/2006/main" xmlns:w14="http://schemas.microsoft.com/office/word/2010/wordml" xmlns:w15="http://schemas.microsoft.com/office/word/2012/wordml" xmlns:w16cid="http://schemas.microsoft.com/office/word/2016/wordml/cid" xmlns:w16se="http://schemas.microsoft.com/office/word/2015/wordml/symex" xmlns:wpg="http://schemas.microsoft.com/office/word/2010/wordprocessingGroup" xmlns:wpi="http://schemas.microsoft.com/office/word/2010/wordprocessingInk" xmlns:wne="http://schemas.microsoft.com/office/word/2006/wordml" xmlns:wps="http://schemas.microsoft.com/office/word/2010/wordprocessingShape" mc:Ignorable="w14 w15 w16se w16cid wp14">
   <w:body>
     <w:tbl>
       <w:tblPr>
@@ -537,15 +537,28 @@
             <w:r>
               <w:t>Finished making end user survey</w:t>
             </w:r>
+            <w:r>
+              <w:t>, renamed the project proposal file the project</w:t>
+            </w:r>
+            <w:r>
+              <w:t xml:space="preserve"> documentation</w:t>
+            </w:r>
             <w:bookmarkStart w:id="0" w:name="_GoBack"/>
             <w:bookmarkEnd w:id="0"/>
+            <w:r>
+              <w:t xml:space="preserve"> file as it will now contain all documentation, added styles, added section titles, added to do notes</w:t>
+            </w:r>
           </w:p>
         </w:tc>
         <w:tc>
           <w:tcPr>
             <w:tcW w:w="6440" w:type="dxa"/>
           </w:tcPr>
-          <w:p/>
+          <w:p>
+            <w:r>
+              <w:t>The styles and section titles make add consistency and aid in navigating the document, will add a glossary at the front when I learn how.</w:t>
+            </w:r>
+          </w:p>
         </w:tc>
       </w:tr>
     </w:tbl>
@@ -561,7 +574,7 @@
 </file>
 
 <file path=word/numbering.xml><?xml version="1.0" encoding="utf-8"?>
-<w:numbering xmlns:wpc="http://schemas.microsoft.com/office/word/2010/wordprocessingCanvas" xmlns:cx="http://schemas.microsoft.com/office/drawing/2014/chartex" xmlns:cx1="http://schemas.microsoft.com/office/drawing/2015/9/8/chartex" xmlns:mc="http://schemas.openxmlformats.org/markup-compatibility/2006" xmlns:o="urn:schemas-microsoft-com:office:office" xmlns:r="http://schemas.openxmlformats.org/officeDocument/2006/relationships" xmlns:m="http://schemas.openxmlformats.org/officeDocument/2006/math" xmlns:v="urn:schemas-microsoft-com:vml" xmlns:wp14="http://schemas.microsoft.com/office/word/2010/wordprocessingDrawing" xmlns:wp="http://schemas.openxmlformats.org/drawingml/2006/wordprocessingDrawing" xmlns:w10="urn:schemas-microsoft-com:office:word" xmlns:w="http://schemas.openxmlformats.org/wordprocessingml/2006/main" xmlns:w14="http://schemas.microsoft.com/office/word/2010/wordml" xmlns:w15="http://schemas.microsoft.com/office/word/2012/wordml" xmlns:w16se="http://schemas.microsoft.com/office/word/2015/wordml/symex" xmlns:wpg="http://schemas.microsoft.com/office/word/2010/wordprocessingGroup" xmlns:wpi="http://schemas.microsoft.com/office/word/2010/wordprocessingInk" xmlns:wne="http://schemas.microsoft.com/office/word/2006/wordml" xmlns:wps="http://schemas.microsoft.com/office/word/2010/wordprocessingShape" mc:Ignorable="w14 w15 w16se wp14">
+<w:numbering xmlns:wpc="http://schemas.microsoft.com/office/word/2010/wordprocessingCanvas" xmlns:cx="http://schemas.microsoft.com/office/drawing/2014/chartex" xmlns:cx1="http://schemas.microsoft.com/office/drawing/2015/9/8/chartex" xmlns:cx2="http://schemas.microsoft.com/office/drawing/2015/10/21/chartex" xmlns:cx3="http://schemas.microsoft.com/office/drawing/2016/5/9/chartex" xmlns:cx4="http://schemas.microsoft.com/office/drawing/2016/5/10/chartex" xmlns:cx5="http://schemas.microsoft.com/office/drawing/2016/5/11/chartex" xmlns:cx6="http://schemas.microsoft.com/office/drawing/2016/5/12/chartex" xmlns:cx7="http://schemas.microsoft.com/office/drawing/2016/5/13/chartex" xmlns:cx8="http://schemas.microsoft.com/office/drawing/2016/5/14/chartex" xmlns:mc="http://schemas.openxmlformats.org/markup-compatibility/2006" xmlns:aink="http://schemas.microsoft.com/office/drawing/2016/ink" xmlns:am3d="http://schemas.microsoft.com/office/drawing/2017/model3d" xmlns:o="urn:schemas-microsoft-com:office:office" xmlns:r="http://schemas.openxmlformats.org/officeDocument/2006/relationships" xmlns:m="http://schemas.openxmlformats.org/officeDocument/2006/math" xmlns:v="urn:schemas-microsoft-com:vml" xmlns:wp14="http://schemas.microsoft.com/office/word/2010/wordprocessingDrawing" xmlns:wp="http://schemas.openxmlformats.org/drawingml/2006/wordprocessingDrawing" xmlns:w10="urn:schemas-microsoft-com:office:word" xmlns:w="http://schemas.openxmlformats.org/wordprocessingml/2006/main" xmlns:w14="http://schemas.microsoft.com/office/word/2010/wordml" xmlns:w15="http://schemas.microsoft.com/office/word/2012/wordml" xmlns:w16cid="http://schemas.microsoft.com/office/word/2016/wordml/cid" xmlns:w16se="http://schemas.microsoft.com/office/word/2015/wordml/symex" xmlns:wpg="http://schemas.microsoft.com/office/word/2010/wordprocessingGroup" xmlns:wpi="http://schemas.microsoft.com/office/word/2010/wordprocessingInk" xmlns:wne="http://schemas.microsoft.com/office/word/2006/wordml" xmlns:wps="http://schemas.microsoft.com/office/word/2010/wordprocessingShape" mc:Ignorable="w14 w15 w16se w16cid wp14">
   <w:abstractNum w:abstractNumId="0" w15:restartNumberingAfterBreak="0">
     <w:nsid w:val="155C23FF"/>
     <w:multiLevelType w:val="hybridMultilevel"/>
@@ -682,7 +695,7 @@
 </file>
 
 <file path=word/styles.xml><?xml version="1.0" encoding="utf-8"?>
-<w:styles xmlns:mc="http://schemas.openxmlformats.org/markup-compatibility/2006" xmlns:r="http://schemas.openxmlformats.org/officeDocument/2006/relationships" xmlns:w="http://schemas.openxmlformats.org/wordprocessingml/2006/main" xmlns:w14="http://schemas.microsoft.com/office/word/2010/wordml" xmlns:w15="http://schemas.microsoft.com/office/word/2012/wordml" xmlns:w16se="http://schemas.microsoft.com/office/word/2015/wordml/symex" mc:Ignorable="w14 w15 w16se">
+<w:styles xmlns:mc="http://schemas.openxmlformats.org/markup-compatibility/2006" xmlns:r="http://schemas.openxmlformats.org/officeDocument/2006/relationships" xmlns:w="http://schemas.openxmlformats.org/wordprocessingml/2006/main" xmlns:w14="http://schemas.microsoft.com/office/word/2010/wordml" xmlns:w15="http://schemas.microsoft.com/office/word/2012/wordml" xmlns:w16cid="http://schemas.microsoft.com/office/word/2016/wordml/cid" xmlns:w16se="http://schemas.microsoft.com/office/word/2015/wordml/symex" mc:Ignorable="w14 w15 w16se w16cid">
   <w:docDefaults>
     <w:rPrDefault>
       <w:rPr>
@@ -698,7 +711,7 @@
       </w:pPr>
     </w:pPrDefault>
   </w:docDefaults>
-  <w:latentStyles w:defLockedState="0" w:defUIPriority="99" w:defSemiHidden="0" w:defUnhideWhenUsed="0" w:defQFormat="0" w:count="371">
+  <w:latentStyles w:defLockedState="0" w:defUIPriority="99" w:defSemiHidden="0" w:defUnhideWhenUsed="0" w:defQFormat="0" w:count="375">
     <w:lsdException w:name="Normal" w:uiPriority="0" w:qFormat="1"/>
     <w:lsdException w:name="heading 1" w:uiPriority="9" w:qFormat="1"/>
     <w:lsdException w:name="heading 2" w:semiHidden="1" w:uiPriority="9" w:unhideWhenUsed="1" w:qFormat="1"/>
@@ -804,7 +817,6 @@
     <w:lsdException w:name="HTML Sample" w:semiHidden="1" w:unhideWhenUsed="1"/>
     <w:lsdException w:name="HTML Typewriter" w:semiHidden="1" w:unhideWhenUsed="1"/>
     <w:lsdException w:name="HTML Variable" w:semiHidden="1" w:unhideWhenUsed="1"/>
-    <w:lsdException w:name="Normal Table" w:semiHidden="1" w:unhideWhenUsed="1"/>
     <w:lsdException w:name="annotation subject" w:semiHidden="1" w:unhideWhenUsed="1"/>
     <w:lsdException w:name="No List" w:semiHidden="1" w:unhideWhenUsed="1"/>
     <w:lsdException w:name="Outline List 1" w:semiHidden="1" w:unhideWhenUsed="1"/>
@@ -848,10 +860,8 @@
     <w:lsdException w:name="Table Elegant" w:semiHidden="1" w:unhideWhenUsed="1"/>
     <w:lsdException w:name="Table Professional" w:semiHidden="1" w:unhideWhenUsed="1"/>
     <w:lsdException w:name="Table Subtle 1" w:semiHidden="1" w:unhideWhenUsed="1"/>
-    <w:lsdException w:name="Table Subtle 2" w:semiHidden="1" w:unhideWhenUsed="1"/>
     <w:lsdException w:name="Table Web 1" w:semiHidden="1" w:unhideWhenUsed="1"/>
     <w:lsdException w:name="Table Web 2" w:semiHidden="1" w:unhideWhenUsed="1"/>
-    <w:lsdException w:name="Table Web 3" w:semiHidden="1" w:unhideWhenUsed="1"/>
     <w:lsdException w:name="Balloon Text" w:semiHidden="1" w:unhideWhenUsed="1"/>
     <w:lsdException w:name="Table Grid" w:uiPriority="39"/>
     <w:lsdException w:name="Table Theme" w:semiHidden="1" w:unhideWhenUsed="1"/>
@@ -1070,6 +1080,10 @@
     <w:lsdException w:name="List Table 5 Dark Accent 6" w:uiPriority="50"/>
     <w:lsdException w:name="List Table 6 Colorful Accent 6" w:uiPriority="51"/>
     <w:lsdException w:name="List Table 7 Colorful Accent 6" w:uiPriority="52"/>
+    <w:lsdException w:name="Mention" w:semiHidden="1" w:unhideWhenUsed="1"/>
+    <w:lsdException w:name="Smart Hyperlink" w:semiHidden="1" w:unhideWhenUsed="1"/>
+    <w:lsdException w:name="Hashtag" w:semiHidden="1" w:unhideWhenUsed="1"/>
+    <w:lsdException w:name="Unresolved Mention" w:semiHidden="1" w:unhideWhenUsed="1"/>
   </w:latentStyles>
   <w:style w:type="paragraph" w:default="1" w:styleId="Normal">
     <w:name w:val="Normal"/>

</xml_diff>

<commit_message>
finished analysing the data
</commit_message>
<xml_diff>
--- a/Record of Progress.docx
+++ b/Record of Progress.docx
@@ -1,6 +1,6 @@
 
 <file path=word/document.xml><?xml version="1.0" encoding="utf-8"?>
-<w:document xmlns:wpc="http://schemas.microsoft.com/office/word/2010/wordprocessingCanvas" xmlns:cx="http://schemas.microsoft.com/office/drawing/2014/chartex" xmlns:cx1="http://schemas.microsoft.com/office/drawing/2015/9/8/chartex" xmlns:mc="http://schemas.openxmlformats.org/markup-compatibility/2006" xmlns:o="urn:schemas-microsoft-com:office:office" xmlns:r="http://schemas.openxmlformats.org/officeDocument/2006/relationships" xmlns:m="http://schemas.openxmlformats.org/officeDocument/2006/math" xmlns:v="urn:schemas-microsoft-com:vml" xmlns:wp14="http://schemas.microsoft.com/office/word/2010/wordprocessingDrawing" xmlns:wp="http://schemas.openxmlformats.org/drawingml/2006/wordprocessingDrawing" xmlns:w10="urn:schemas-microsoft-com:office:word" xmlns:w="http://schemas.openxmlformats.org/wordprocessingml/2006/main" xmlns:w14="http://schemas.microsoft.com/office/word/2010/wordml" xmlns:w15="http://schemas.microsoft.com/office/word/2012/wordml" xmlns:w16se="http://schemas.microsoft.com/office/word/2015/wordml/symex" xmlns:wpg="http://schemas.microsoft.com/office/word/2010/wordprocessingGroup" xmlns:wpi="http://schemas.microsoft.com/office/word/2010/wordprocessingInk" xmlns:wne="http://schemas.microsoft.com/office/word/2006/wordml" xmlns:wps="http://schemas.microsoft.com/office/word/2010/wordprocessingShape" mc:Ignorable="w14 w15 w16se wp14">
+<w:document xmlns:wpc="http://schemas.microsoft.com/office/word/2010/wordprocessingCanvas" xmlns:cx="http://schemas.microsoft.com/office/drawing/2014/chartex" xmlns:cx1="http://schemas.microsoft.com/office/drawing/2015/9/8/chartex" xmlns:cx2="http://schemas.microsoft.com/office/drawing/2015/10/21/chartex" xmlns:cx3="http://schemas.microsoft.com/office/drawing/2016/5/9/chartex" xmlns:cx4="http://schemas.microsoft.com/office/drawing/2016/5/10/chartex" xmlns:cx5="http://schemas.microsoft.com/office/drawing/2016/5/11/chartex" xmlns:cx6="http://schemas.microsoft.com/office/drawing/2016/5/12/chartex" xmlns:cx7="http://schemas.microsoft.com/office/drawing/2016/5/13/chartex" xmlns:cx8="http://schemas.microsoft.com/office/drawing/2016/5/14/chartex" xmlns:mc="http://schemas.openxmlformats.org/markup-compatibility/2006" xmlns:aink="http://schemas.microsoft.com/office/drawing/2016/ink" xmlns:am3d="http://schemas.microsoft.com/office/drawing/2017/model3d" xmlns:o="urn:schemas-microsoft-com:office:office" xmlns:r="http://schemas.openxmlformats.org/officeDocument/2006/relationships" xmlns:m="http://schemas.openxmlformats.org/officeDocument/2006/math" xmlns:v="urn:schemas-microsoft-com:vml" xmlns:wp14="http://schemas.microsoft.com/office/word/2010/wordprocessingDrawing" xmlns:wp="http://schemas.openxmlformats.org/drawingml/2006/wordprocessingDrawing" xmlns:w10="urn:schemas-microsoft-com:office:word" xmlns:w="http://schemas.openxmlformats.org/wordprocessingml/2006/main" xmlns:w14="http://schemas.microsoft.com/office/word/2010/wordml" xmlns:w15="http://schemas.microsoft.com/office/word/2012/wordml" xmlns:w16cid="http://schemas.microsoft.com/office/word/2016/wordml/cid" xmlns:w16se="http://schemas.microsoft.com/office/word/2015/wordml/symex" xmlns:wpg="http://schemas.microsoft.com/office/word/2010/wordprocessingGroup" xmlns:wpi="http://schemas.microsoft.com/office/word/2010/wordprocessingInk" xmlns:wne="http://schemas.microsoft.com/office/word/2006/wordml" xmlns:wps="http://schemas.microsoft.com/office/word/2010/wordprocessingShape" mc:Ignorable="w14 w15 w16se w16cid wp14">
   <w:body>
     <w:tbl>
       <w:tblPr>
@@ -759,15 +759,51 @@
             <w:r>
               <w:t>I analysed more data</w:t>
             </w:r>
+          </w:p>
+          <w:p/>
+        </w:tc>
+        <w:tc>
+          <w:tcPr>
+            <w:tcW w:w="6440" w:type="dxa"/>
+          </w:tcPr>
+          <w:p/>
+        </w:tc>
+      </w:tr>
+      <w:tr>
+        <w:tc>
+          <w:tcPr>
+            <w:tcW w:w="2263" w:type="dxa"/>
+          </w:tcPr>
+          <w:p>
+            <w:r>
+              <w:lastRenderedPageBreak/>
+              <w:t>07/10/2017</w:t>
+            </w:r>
+          </w:p>
+        </w:tc>
+        <w:tc>
+          <w:tcPr>
+            <w:tcW w:w="5245" w:type="dxa"/>
+          </w:tcPr>
+          <w:p>
+            <w:r>
+              <w:t>I finished analysing the data</w:t>
+            </w:r>
+          </w:p>
+        </w:tc>
+        <w:tc>
+          <w:tcPr>
+            <w:tcW w:w="6440" w:type="dxa"/>
+          </w:tcPr>
+          <w:p>
+            <w:r>
+              <w:t>I will need to go back and rephrase some of the analyses and conclusions</w:t>
+            </w:r>
+          </w:p>
+          <w:p>
             <w:bookmarkStart w:id="0" w:name="_GoBack"/>
             <w:bookmarkEnd w:id="0"/>
           </w:p>
-        </w:tc>
-        <w:tc>
-          <w:tcPr>
-            <w:tcW w:w="6440" w:type="dxa"/>
-          </w:tcPr>
-          <w:p/>
         </w:tc>
       </w:tr>
     </w:tbl>
@@ -783,7 +819,7 @@
 </file>
 
 <file path=word/numbering.xml><?xml version="1.0" encoding="utf-8"?>
-<w:numbering xmlns:wpc="http://schemas.microsoft.com/office/word/2010/wordprocessingCanvas" xmlns:cx="http://schemas.microsoft.com/office/drawing/2014/chartex" xmlns:cx1="http://schemas.microsoft.com/office/drawing/2015/9/8/chartex" xmlns:mc="http://schemas.openxmlformats.org/markup-compatibility/2006" xmlns:o="urn:schemas-microsoft-com:office:office" xmlns:r="http://schemas.openxmlformats.org/officeDocument/2006/relationships" xmlns:m="http://schemas.openxmlformats.org/officeDocument/2006/math" xmlns:v="urn:schemas-microsoft-com:vml" xmlns:wp14="http://schemas.microsoft.com/office/word/2010/wordprocessingDrawing" xmlns:wp="http://schemas.openxmlformats.org/drawingml/2006/wordprocessingDrawing" xmlns:w10="urn:schemas-microsoft-com:office:word" xmlns:w="http://schemas.openxmlformats.org/wordprocessingml/2006/main" xmlns:w14="http://schemas.microsoft.com/office/word/2010/wordml" xmlns:w15="http://schemas.microsoft.com/office/word/2012/wordml" xmlns:w16se="http://schemas.microsoft.com/office/word/2015/wordml/symex" xmlns:wpg="http://schemas.microsoft.com/office/word/2010/wordprocessingGroup" xmlns:wpi="http://schemas.microsoft.com/office/word/2010/wordprocessingInk" xmlns:wne="http://schemas.microsoft.com/office/word/2006/wordml" xmlns:wps="http://schemas.microsoft.com/office/word/2010/wordprocessingShape" mc:Ignorable="w14 w15 w16se wp14">
+<w:numbering xmlns:wpc="http://schemas.microsoft.com/office/word/2010/wordprocessingCanvas" xmlns:cx="http://schemas.microsoft.com/office/drawing/2014/chartex" xmlns:cx1="http://schemas.microsoft.com/office/drawing/2015/9/8/chartex" xmlns:cx2="http://schemas.microsoft.com/office/drawing/2015/10/21/chartex" xmlns:cx3="http://schemas.microsoft.com/office/drawing/2016/5/9/chartex" xmlns:cx4="http://schemas.microsoft.com/office/drawing/2016/5/10/chartex" xmlns:cx5="http://schemas.microsoft.com/office/drawing/2016/5/11/chartex" xmlns:cx6="http://schemas.microsoft.com/office/drawing/2016/5/12/chartex" xmlns:cx7="http://schemas.microsoft.com/office/drawing/2016/5/13/chartex" xmlns:cx8="http://schemas.microsoft.com/office/drawing/2016/5/14/chartex" xmlns:mc="http://schemas.openxmlformats.org/markup-compatibility/2006" xmlns:aink="http://schemas.microsoft.com/office/drawing/2016/ink" xmlns:am3d="http://schemas.microsoft.com/office/drawing/2017/model3d" xmlns:o="urn:schemas-microsoft-com:office:office" xmlns:r="http://schemas.openxmlformats.org/officeDocument/2006/relationships" xmlns:m="http://schemas.openxmlformats.org/officeDocument/2006/math" xmlns:v="urn:schemas-microsoft-com:vml" xmlns:wp14="http://schemas.microsoft.com/office/word/2010/wordprocessingDrawing" xmlns:wp="http://schemas.openxmlformats.org/drawingml/2006/wordprocessingDrawing" xmlns:w10="urn:schemas-microsoft-com:office:word" xmlns:w="http://schemas.openxmlformats.org/wordprocessingml/2006/main" xmlns:w14="http://schemas.microsoft.com/office/word/2010/wordml" xmlns:w15="http://schemas.microsoft.com/office/word/2012/wordml" xmlns:w16cid="http://schemas.microsoft.com/office/word/2016/wordml/cid" xmlns:w16se="http://schemas.microsoft.com/office/word/2015/wordml/symex" xmlns:wpg="http://schemas.microsoft.com/office/word/2010/wordprocessingGroup" xmlns:wpi="http://schemas.microsoft.com/office/word/2010/wordprocessingInk" xmlns:wne="http://schemas.microsoft.com/office/word/2006/wordml" xmlns:wps="http://schemas.microsoft.com/office/word/2010/wordprocessingShape" mc:Ignorable="w14 w15 w16se w16cid wp14">
   <w:abstractNum w:abstractNumId="0" w15:restartNumberingAfterBreak="0">
     <w:nsid w:val="155C23FF"/>
     <w:multiLevelType w:val="hybridMultilevel"/>
@@ -904,7 +940,7 @@
 </file>
 
 <file path=word/styles.xml><?xml version="1.0" encoding="utf-8"?>
-<w:styles xmlns:mc="http://schemas.openxmlformats.org/markup-compatibility/2006" xmlns:r="http://schemas.openxmlformats.org/officeDocument/2006/relationships" xmlns:w="http://schemas.openxmlformats.org/wordprocessingml/2006/main" xmlns:w14="http://schemas.microsoft.com/office/word/2010/wordml" xmlns:w15="http://schemas.microsoft.com/office/word/2012/wordml" xmlns:w16se="http://schemas.microsoft.com/office/word/2015/wordml/symex" mc:Ignorable="w14 w15 w16se">
+<w:styles xmlns:mc="http://schemas.openxmlformats.org/markup-compatibility/2006" xmlns:r="http://schemas.openxmlformats.org/officeDocument/2006/relationships" xmlns:w="http://schemas.openxmlformats.org/wordprocessingml/2006/main" xmlns:w14="http://schemas.microsoft.com/office/word/2010/wordml" xmlns:w15="http://schemas.microsoft.com/office/word/2012/wordml" xmlns:w16cid="http://schemas.microsoft.com/office/word/2016/wordml/cid" xmlns:w16se="http://schemas.microsoft.com/office/word/2015/wordml/symex" mc:Ignorable="w14 w15 w16se w16cid">
   <w:docDefaults>
     <w:rPrDefault>
       <w:rPr>
@@ -920,7 +956,7 @@
       </w:pPr>
     </w:pPrDefault>
   </w:docDefaults>
-  <w:latentStyles w:defLockedState="0" w:defUIPriority="99" w:defSemiHidden="0" w:defUnhideWhenUsed="0" w:defQFormat="0" w:count="371">
+  <w:latentStyles w:defLockedState="0" w:defUIPriority="99" w:defSemiHidden="0" w:defUnhideWhenUsed="0" w:defQFormat="0" w:count="375">
     <w:lsdException w:name="Normal" w:uiPriority="0" w:qFormat="1"/>
     <w:lsdException w:name="heading 1" w:uiPriority="9" w:qFormat="1"/>
     <w:lsdException w:name="heading 2" w:semiHidden="1" w:uiPriority="9" w:unhideWhenUsed="1" w:qFormat="1"/>
@@ -1026,7 +1062,6 @@
     <w:lsdException w:name="HTML Sample" w:semiHidden="1" w:unhideWhenUsed="1"/>
     <w:lsdException w:name="HTML Typewriter" w:semiHidden="1" w:unhideWhenUsed="1"/>
     <w:lsdException w:name="HTML Variable" w:semiHidden="1" w:unhideWhenUsed="1"/>
-    <w:lsdException w:name="Normal Table" w:semiHidden="1" w:unhideWhenUsed="1"/>
     <w:lsdException w:name="annotation subject" w:semiHidden="1" w:unhideWhenUsed="1"/>
     <w:lsdException w:name="No List" w:semiHidden="1" w:unhideWhenUsed="1"/>
     <w:lsdException w:name="Outline List 1" w:semiHidden="1" w:unhideWhenUsed="1"/>
@@ -1070,10 +1105,8 @@
     <w:lsdException w:name="Table Elegant" w:semiHidden="1" w:unhideWhenUsed="1"/>
     <w:lsdException w:name="Table Professional" w:semiHidden="1" w:unhideWhenUsed="1"/>
     <w:lsdException w:name="Table Subtle 1" w:semiHidden="1" w:unhideWhenUsed="1"/>
-    <w:lsdException w:name="Table Subtle 2" w:semiHidden="1" w:unhideWhenUsed="1"/>
     <w:lsdException w:name="Table Web 1" w:semiHidden="1" w:unhideWhenUsed="1"/>
     <w:lsdException w:name="Table Web 2" w:semiHidden="1" w:unhideWhenUsed="1"/>
-    <w:lsdException w:name="Table Web 3" w:semiHidden="1" w:unhideWhenUsed="1"/>
     <w:lsdException w:name="Balloon Text" w:semiHidden="1" w:unhideWhenUsed="1"/>
     <w:lsdException w:name="Table Grid" w:uiPriority="39"/>
     <w:lsdException w:name="Table Theme" w:semiHidden="1" w:unhideWhenUsed="1"/>
@@ -1292,6 +1325,10 @@
     <w:lsdException w:name="List Table 5 Dark Accent 6" w:uiPriority="50"/>
     <w:lsdException w:name="List Table 6 Colorful Accent 6" w:uiPriority="51"/>
     <w:lsdException w:name="List Table 7 Colorful Accent 6" w:uiPriority="52"/>
+    <w:lsdException w:name="Mention" w:semiHidden="1" w:unhideWhenUsed="1"/>
+    <w:lsdException w:name="Smart Hyperlink" w:semiHidden="1" w:unhideWhenUsed="1"/>
+    <w:lsdException w:name="Hashtag" w:semiHidden="1" w:unhideWhenUsed="1"/>
+    <w:lsdException w:name="Unresolved Mention" w:semiHidden="1" w:unhideWhenUsed="1"/>
   </w:latentStyles>
   <w:style w:type="paragraph" w:default="1" w:styleId="Normal">
     <w:name w:val="Normal"/>

</xml_diff>

<commit_message>
Finished annotating the UI
</commit_message>
<xml_diff>
--- a/Record of Progress.docx
+++ b/Record of Progress.docx
@@ -1149,15 +1149,59 @@
             <w:r>
               <w:t>Did more UI annotation</w:t>
             </w:r>
+          </w:p>
+          <w:p/>
+        </w:tc>
+        <w:tc>
+          <w:tcPr>
+            <w:tcW w:w="6440" w:type="dxa"/>
+          </w:tcPr>
+          <w:p/>
+        </w:tc>
+      </w:tr>
+      <w:tr>
+        <w:tc>
+          <w:tcPr>
+            <w:tcW w:w="2263" w:type="dxa"/>
+          </w:tcPr>
+          <w:p>
+            <w:r>
+              <w:lastRenderedPageBreak/>
+              <w:t>12/11/2017</w:t>
+            </w:r>
+          </w:p>
+        </w:tc>
+        <w:tc>
+          <w:tcPr>
+            <w:tcW w:w="5245" w:type="dxa"/>
+          </w:tcPr>
+          <w:p>
+            <w:r>
+              <w:t>Finished UI annotation</w:t>
+            </w:r>
+          </w:p>
+        </w:tc>
+        <w:tc>
+          <w:tcPr>
+            <w:tcW w:w="6440" w:type="dxa"/>
+          </w:tcPr>
+          <w:p>
+            <w:r>
+              <w:t xml:space="preserve">Doing this will make it easier to </w:t>
+            </w:r>
+            <w:proofErr w:type="gramStart"/>
+            <w:r>
+              <w:t>actually make</w:t>
+            </w:r>
+            <w:proofErr w:type="gramEnd"/>
+            <w:r>
+              <w:t xml:space="preserve"> the UI also meant that I further refined the UI.</w:t>
+            </w:r>
+          </w:p>
+          <w:p>
             <w:bookmarkStart w:id="0" w:name="_GoBack"/>
             <w:bookmarkEnd w:id="0"/>
           </w:p>
-        </w:tc>
-        <w:tc>
-          <w:tcPr>
-            <w:tcW w:w="6440" w:type="dxa"/>
-          </w:tcPr>
-          <w:p/>
         </w:tc>
       </w:tr>
     </w:tbl>
@@ -1416,6 +1460,7 @@
     <w:lsdException w:name="HTML Sample" w:semiHidden="1" w:unhideWhenUsed="1"/>
     <w:lsdException w:name="HTML Typewriter" w:semiHidden="1" w:unhideWhenUsed="1"/>
     <w:lsdException w:name="HTML Variable" w:semiHidden="1" w:unhideWhenUsed="1"/>
+    <w:lsdException w:name="Normal Table" w:semiHidden="1" w:unhideWhenUsed="1"/>
     <w:lsdException w:name="annotation subject" w:semiHidden="1" w:unhideWhenUsed="1"/>
     <w:lsdException w:name="No List" w:semiHidden="1" w:unhideWhenUsed="1"/>
     <w:lsdException w:name="Outline List 1" w:semiHidden="1" w:unhideWhenUsed="1"/>
@@ -1459,8 +1504,10 @@
     <w:lsdException w:name="Table Elegant" w:semiHidden="1" w:unhideWhenUsed="1"/>
     <w:lsdException w:name="Table Professional" w:semiHidden="1" w:unhideWhenUsed="1"/>
     <w:lsdException w:name="Table Subtle 1" w:semiHidden="1" w:unhideWhenUsed="1"/>
+    <w:lsdException w:name="Table Subtle 2" w:semiHidden="1" w:unhideWhenUsed="1"/>
     <w:lsdException w:name="Table Web 1" w:semiHidden="1" w:unhideWhenUsed="1"/>
     <w:lsdException w:name="Table Web 2" w:semiHidden="1" w:unhideWhenUsed="1"/>
+    <w:lsdException w:name="Table Web 3" w:semiHidden="1" w:unhideWhenUsed="1"/>
     <w:lsdException w:name="Balloon Text" w:semiHidden="1" w:unhideWhenUsed="1"/>
     <w:lsdException w:name="Table Grid" w:uiPriority="39"/>
     <w:lsdException w:name="Table Theme" w:semiHidden="1" w:unhideWhenUsed="1"/>

</xml_diff>

<commit_message>
update of record of progess
</commit_message>
<xml_diff>
--- a/Record of Progress.docx
+++ b/Record of Progress.docx
@@ -1497,13 +1497,7 @@
           </w:tcPr>
           <w:p>
             <w:r>
-              <w:t xml:space="preserve">Changing page wasn’t working, I got it working but the game loop from the previous page never ended, this was not a big issue as it didn’t impact </w:t>
-            </w:r>
-            <w:r>
-              <w:t>efficiency</w:t>
-            </w:r>
-            <w:r>
-              <w:t>.</w:t>
+              <w:t>Changing page wasn’t working, I got it working but the game loop from the previous page never ended, this was not a big issue as it didn’t impact efficiency.</w:t>
             </w:r>
           </w:p>
           <w:p/>
@@ -1542,13 +1536,7 @@
           </w:tcPr>
           <w:p>
             <w:r>
-              <w:t>W</w:t>
-            </w:r>
-            <w:r>
-              <w:t>rote the instructions</w:t>
-            </w:r>
-            <w:r>
-              <w:t>.</w:t>
+              <w:t>Wrote the instructions.</w:t>
             </w:r>
           </w:p>
           <w:p>
@@ -1578,10 +1566,60 @@
           <w:p>
             <w:r>
               <w:t>Pages were created, not yet fully tested.</w:t>
+            </w:r>
+          </w:p>
+        </w:tc>
+      </w:tr>
+      <w:tr>
+        <w:tc>
+          <w:tcPr>
+            <w:tcW w:w="2263" w:type="dxa"/>
+          </w:tcPr>
+          <w:p>
+            <w:r>
+              <w:t>13-20/12/2017</w:t>
+            </w:r>
+          </w:p>
+        </w:tc>
+        <w:tc>
+          <w:tcPr>
+            <w:tcW w:w="5245" w:type="dxa"/>
+          </w:tcPr>
+          <w:p>
+            <w:r>
+              <w:t>Started writing pseudocode for the game page, will require a lot more work</w:t>
+            </w:r>
+          </w:p>
+        </w:tc>
+        <w:tc>
+          <w:tcPr>
+            <w:tcW w:w="6440" w:type="dxa"/>
+          </w:tcPr>
+          <w:p>
+            <w:r>
+              <w:t xml:space="preserve">Each design in pseudocode was tested using real code to ensure it’s validity this meant the code changed a lot, issues I ran into were, the built in pixel perfect collision detection wouldn’t work so I had to make do with a more primitive version, some collisions are detected but for reasons I do not </w:t>
+            </w:r>
+            <w:proofErr w:type="gramStart"/>
+            <w:r>
+              <w:t>understand  the</w:t>
+            </w:r>
+            <w:proofErr w:type="gramEnd"/>
+            <w:r>
+              <w:t xml:space="preserve"> alien hit does not die.</w:t>
+            </w:r>
+            <w:r>
+              <w:t xml:space="preserve"> Projectile collision with the bunkers sometimes does not occur when it should, I was unable to find a fix for this.</w:t>
+            </w:r>
+            <w:r>
+              <w:t xml:space="preserve"> I will most likely twist these bugs into features in the instructions for example some aliens sometimes have shields (to explain aliens not dying when they shoud).</w:t>
             </w:r>
             <w:bookmarkStart w:id="0" w:name="_GoBack"/>
             <w:bookmarkEnd w:id="0"/>
-          </w:p>
+            <w:r>
+              <w:t xml:space="preserve">  </w:t>
+            </w:r>
+          </w:p>
+          <w:p/>
         </w:tc>
       </w:tr>
     </w:tbl>

</xml_diff>